<commit_message>
Updated awards nominations doc
</commit_message>
<xml_diff>
--- a/web/pdfs/federal-sustainability-awards-nomination-form.docx
+++ b/web/pdfs/federal-sustainability-awards-nomination-form.docx
@@ -1,6 +1,6 @@
 
 <file path=word/document.xml><?xml version="1.0" encoding="utf-8"?>
-<w:document xmlns:wpc="http://schemas.microsoft.com/office/word/2010/wordprocessingCanvas" xmlns:cx="http://schemas.microsoft.com/office/drawing/2014/chartex" xmlns:cx1="http://schemas.microsoft.com/office/drawing/2015/9/8/chartex" xmlns:cx2="http://schemas.microsoft.com/office/drawing/2015/10/21/chartex" xmlns:cx3="http://schemas.microsoft.com/office/drawing/2016/5/9/chartex" xmlns:cx4="http://schemas.microsoft.com/office/drawing/2016/5/10/chartex" xmlns:cx5="http://schemas.microsoft.com/office/drawing/2016/5/11/chartex" xmlns:cx6="http://schemas.microsoft.com/office/drawing/2016/5/12/chartex" xmlns:cx7="http://schemas.microsoft.com/office/drawing/2016/5/13/chartex" xmlns:cx8="http://schemas.microsoft.com/office/drawing/2016/5/14/chartex" xmlns:mc="http://schemas.openxmlformats.org/markup-compatibility/2006" xmlns:aink="http://schemas.microsoft.com/office/drawing/2016/ink" xmlns:am3d="http://schemas.microsoft.com/office/drawing/2017/model3d" xmlns:o="urn:schemas-microsoft-com:office:office" xmlns:oel="http://schemas.microsoft.com/office/2019/extlst" xmlns:r="http://schemas.openxmlformats.org/officeDocument/2006/relationships" xmlns:m="http://schemas.openxmlformats.org/officeDocument/2006/math" xmlns:v="urn:schemas-microsoft-com:vml" xmlns:wp14="http://schemas.microsoft.com/office/word/2010/wordprocessingDrawing" xmlns:wp="http://schemas.openxmlformats.org/drawingml/2006/wordprocessingDrawing" xmlns:w10="urn:schemas-microsoft-com:office:word" xmlns:w="http://schemas.openxmlformats.org/wordprocessingml/2006/main" xmlns:w14="http://schemas.microsoft.com/office/word/2010/wordml" xmlns:w15="http://schemas.microsoft.com/office/word/2012/wordml" xmlns:w16cex="http://schemas.microsoft.com/office/word/2018/wordml/cex" xmlns:w16cid="http://schemas.microsoft.com/office/word/2016/wordml/cid" xmlns:w16="http://schemas.microsoft.com/office/word/2018/wordml" xmlns:w16sdtdh="http://schemas.microsoft.com/office/word/2020/wordml/sdtdatahash" xmlns:w16se="http://schemas.microsoft.com/office/word/2015/wordml/symex" xmlns:wpg="http://schemas.microsoft.com/office/word/2010/wordprocessingGroup" xmlns:wpi="http://schemas.microsoft.com/office/word/2010/wordprocessingInk" xmlns:wne="http://schemas.microsoft.com/office/word/2006/wordml" xmlns:wps="http://schemas.microsoft.com/office/word/2010/wordprocessingShape" mc:Ignorable="w14 w15 w16se w16cid w16 w16cex w16sdtdh wp14">
+<w:document xmlns:wpc="http://schemas.microsoft.com/office/word/2010/wordprocessingCanvas" xmlns:cx="http://schemas.microsoft.com/office/drawing/2014/chartex" xmlns:cx1="http://schemas.microsoft.com/office/drawing/2015/9/8/chartex" xmlns:cx2="http://schemas.microsoft.com/office/drawing/2015/10/21/chartex" xmlns:cx3="http://schemas.microsoft.com/office/drawing/2016/5/9/chartex" xmlns:cx4="http://schemas.microsoft.com/office/drawing/2016/5/10/chartex" xmlns:cx5="http://schemas.microsoft.com/office/drawing/2016/5/11/chartex" xmlns:cx6="http://schemas.microsoft.com/office/drawing/2016/5/12/chartex" xmlns:cx7="http://schemas.microsoft.com/office/drawing/2016/5/13/chartex" xmlns:cx8="http://schemas.microsoft.com/office/drawing/2016/5/14/chartex" xmlns:mc="http://schemas.openxmlformats.org/markup-compatibility/2006" xmlns:aink="http://schemas.microsoft.com/office/drawing/2016/ink" xmlns:am3d="http://schemas.microsoft.com/office/drawing/2017/model3d" xmlns:o="urn:schemas-microsoft-com:office:office" xmlns:r="http://schemas.openxmlformats.org/officeDocument/2006/relationships" xmlns:m="http://schemas.openxmlformats.org/officeDocument/2006/math" xmlns:v="urn:schemas-microsoft-com:vml" xmlns:wp14="http://schemas.microsoft.com/office/word/2010/wordprocessingDrawing" xmlns:wp="http://schemas.openxmlformats.org/drawingml/2006/wordprocessingDrawing" xmlns:w10="urn:schemas-microsoft-com:office:word" xmlns:w="http://schemas.openxmlformats.org/wordprocessingml/2006/main" xmlns:w14="http://schemas.microsoft.com/office/word/2010/wordml" xmlns:w15="http://schemas.microsoft.com/office/word/2012/wordml" xmlns:w16cex="http://schemas.microsoft.com/office/word/2018/wordml/cex" xmlns:w16cid="http://schemas.microsoft.com/office/word/2016/wordml/cid" xmlns:w16="http://schemas.microsoft.com/office/word/2018/wordml" xmlns:w16sdtdh="http://schemas.microsoft.com/office/word/2020/wordml/sdtdatahash" xmlns:w16se="http://schemas.microsoft.com/office/word/2015/wordml/symex" xmlns:wpg="http://schemas.microsoft.com/office/word/2010/wordprocessingGroup" xmlns:wpi="http://schemas.microsoft.com/office/word/2010/wordprocessingInk" xmlns:wne="http://schemas.microsoft.com/office/word/2006/wordml" xmlns:wps="http://schemas.microsoft.com/office/word/2010/wordprocessingShape" mc:Ignorable="w14 w15 w16se w16cid w16 w16cex w16sdtdh wp14">
   <w:body>
     <w:tbl>
       <w:tblPr>
@@ -2612,6 +2612,7 @@
                   <w14:uncheckedState w14:val="2610" w14:font="MS Gothic"/>
                 </w14:checkbox>
               </w:sdtPr>
+              <w:sdtEndPr/>
               <w:sdtContent>
                 <w:r>
                   <w:rPr>
@@ -2683,6 +2684,7 @@
                   <w14:uncheckedState w14:val="2610" w14:font="MS Gothic"/>
                 </w14:checkbox>
               </w:sdtPr>
+              <w:sdtEndPr/>
               <w:sdtContent>
                 <w:r>
                   <w:rPr>
@@ -2808,6 +2810,7 @@
                   <w14:uncheckedState w14:val="2610" w14:font="MS Gothic"/>
                 </w14:checkbox>
               </w:sdtPr>
+              <w:sdtEndPr/>
               <w:sdtContent>
                 <w:r>
                   <w:rPr>
@@ -2879,6 +2882,7 @@
                   <w14:uncheckedState w14:val="2610" w14:font="MS Gothic"/>
                 </w14:checkbox>
               </w:sdtPr>
+              <w:sdtEndPr/>
               <w:sdtContent>
                 <w:r>
                   <w:rPr>
@@ -3004,6 +3008,7 @@
                   <w14:uncheckedState w14:val="2610" w14:font="MS Gothic"/>
                 </w14:checkbox>
               </w:sdtPr>
+              <w:sdtEndPr/>
               <w:sdtContent>
                 <w:r>
                   <w:rPr>
@@ -3220,6 +3225,7 @@
                   <w14:uncheckedState w14:val="2610" w14:font="MS Gothic"/>
                 </w14:checkbox>
               </w:sdtPr>
+              <w:sdtEndPr/>
               <w:sdtContent>
                 <w:r>
                   <w:rPr>
@@ -3295,6 +3301,7 @@
                   <w14:uncheckedState w14:val="2610" w14:font="MS Gothic"/>
                 </w14:checkbox>
               </w:sdtPr>
+              <w:sdtEndPr/>
               <w:sdtContent>
                 <w:r>
                   <w:rPr>
@@ -3425,6 +3432,7 @@
                   <w14:uncheckedState w14:val="2610" w14:font="MS Gothic"/>
                 </w14:checkbox>
               </w:sdtPr>
+              <w:sdtEndPr/>
               <w:sdtContent>
                 <w:r>
                   <w:rPr>
@@ -3500,6 +3508,7 @@
                   <w14:uncheckedState w14:val="2610" w14:font="MS Gothic"/>
                 </w14:checkbox>
               </w:sdtPr>
+              <w:sdtEndPr/>
               <w:sdtContent>
                 <w:r>
                   <w:rPr>
@@ -3630,6 +3639,7 @@
                   <w14:uncheckedState w14:val="2610" w14:font="MS Gothic"/>
                 </w14:checkbox>
               </w:sdtPr>
+              <w:sdtEndPr/>
               <w:sdtContent>
                 <w:r>
                   <w:rPr>
@@ -3705,6 +3715,7 @@
                   <w14:uncheckedState w14:val="2610" w14:font="MS Gothic"/>
                 </w14:checkbox>
               </w:sdtPr>
+              <w:sdtEndPr/>
               <w:sdtContent>
                 <w:r>
                   <w:rPr>
@@ -3835,6 +3846,7 @@
                   <w14:uncheckedState w14:val="2610" w14:font="MS Gothic"/>
                 </w14:checkbox>
               </w:sdtPr>
+              <w:sdtEndPr/>
               <w:sdtContent>
                 <w:r>
                   <w:rPr>
@@ -3910,6 +3922,7 @@
                   <w14:uncheckedState w14:val="2610" w14:font="MS Gothic"/>
                 </w14:checkbox>
               </w:sdtPr>
+              <w:sdtEndPr/>
               <w:sdtContent>
                 <w:r>
                   <w:rPr>
@@ -4040,6 +4053,7 @@
                   <w14:uncheckedState w14:val="2610" w14:font="MS Gothic"/>
                 </w14:checkbox>
               </w:sdtPr>
+              <w:sdtEndPr/>
               <w:sdtContent>
                 <w:r>
                   <w:rPr>
@@ -4115,6 +4129,7 @@
                   <w14:uncheckedState w14:val="2610" w14:font="MS Gothic"/>
                 </w14:checkbox>
               </w:sdtPr>
+              <w:sdtEndPr/>
               <w:sdtContent>
                 <w:r>
                   <w:rPr>
@@ -5174,6 +5189,7 @@
                   <w14:uncheckedState w14:val="2610" w14:font="MS Gothic"/>
                 </w14:checkbox>
               </w:sdtPr>
+              <w:sdtEndPr/>
               <w:sdtContent>
                 <w:r>
                   <w:rPr>
@@ -5412,6 +5428,7 @@
                   <w14:uncheckedState w14:val="2610" w14:font="MS Gothic"/>
                 </w14:checkbox>
               </w:sdtPr>
+              <w:sdtEndPr/>
               <w:sdtContent>
                 <w:r>
                   <w:rPr>
@@ -5541,6 +5558,7 @@
                   <w14:uncheckedState w14:val="2610" w14:font="MS Gothic"/>
                 </w14:checkbox>
               </w:sdtPr>
+              <w:sdtEndPr/>
               <w:sdtContent>
                 <w:r>
                   <w:rPr>
@@ -5670,6 +5688,7 @@
                   <w14:uncheckedState w14:val="2610" w14:font="MS Gothic"/>
                 </w14:checkbox>
               </w:sdtPr>
+              <w:sdtEndPr/>
               <w:sdtContent>
                 <w:r>
                   <w:rPr>
@@ -5976,7 +5995,7 @@
           <w:bCs/>
           <w:color w:val="auto"/>
         </w:rPr>
-        <w:t>U</w:t>
+        <w:t>For a Total of 6</w:t>
       </w:r>
       <w:r>
         <w:rPr>
@@ -5985,25 +6004,7 @@
           <w:bCs/>
           <w:color w:val="auto"/>
         </w:rPr>
-        <w:t xml:space="preserve">p to 5 or 6 </w:t>
-      </w:r>
-      <w:r>
-        <w:rPr>
-          <w:rFonts w:ascii="Source Serif Pro" w:eastAsia="Times New Roman" w:hAnsi="Source Serif Pro" w:cs="Times New Roman"/>
-          <w:b/>
-          <w:bCs/>
-          <w:color w:val="auto"/>
-        </w:rPr>
-        <w:t>T</w:t>
-      </w:r>
-      <w:r>
-        <w:rPr>
-          <w:rFonts w:ascii="Source Serif Pro" w:eastAsia="Times New Roman" w:hAnsi="Source Serif Pro" w:cs="Times New Roman"/>
-          <w:b/>
-          <w:bCs/>
-          <w:color w:val="auto"/>
-        </w:rPr>
-        <w:t>otal)</w:t>
+        <w:t>)</w:t>
       </w:r>
       <w:r>
         <w:rPr>
@@ -8120,7 +8121,7 @@
 </file>
 
 <file path=word/numbering.xml><?xml version="1.0" encoding="utf-8"?>
-<w:numbering xmlns:wpc="http://schemas.microsoft.com/office/word/2010/wordprocessingCanvas" xmlns:cx="http://schemas.microsoft.com/office/drawing/2014/chartex" xmlns:cx1="http://schemas.microsoft.com/office/drawing/2015/9/8/chartex" xmlns:cx2="http://schemas.microsoft.com/office/drawing/2015/10/21/chartex" xmlns:cx3="http://schemas.microsoft.com/office/drawing/2016/5/9/chartex" xmlns:cx4="http://schemas.microsoft.com/office/drawing/2016/5/10/chartex" xmlns:cx5="http://schemas.microsoft.com/office/drawing/2016/5/11/chartex" xmlns:cx6="http://schemas.microsoft.com/office/drawing/2016/5/12/chartex" xmlns:cx7="http://schemas.microsoft.com/office/drawing/2016/5/13/chartex" xmlns:cx8="http://schemas.microsoft.com/office/drawing/2016/5/14/chartex" xmlns:mc="http://schemas.openxmlformats.org/markup-compatibility/2006" xmlns:aink="http://schemas.microsoft.com/office/drawing/2016/ink" xmlns:am3d="http://schemas.microsoft.com/office/drawing/2017/model3d" xmlns:o="urn:schemas-microsoft-com:office:office" xmlns:oel="http://schemas.microsoft.com/office/2019/extlst" xmlns:r="http://schemas.openxmlformats.org/officeDocument/2006/relationships" xmlns:m="http://schemas.openxmlformats.org/officeDocument/2006/math" xmlns:v="urn:schemas-microsoft-com:vml" xmlns:wp14="http://schemas.microsoft.com/office/word/2010/wordprocessingDrawing" xmlns:wp="http://schemas.openxmlformats.org/drawingml/2006/wordprocessingDrawing" xmlns:w10="urn:schemas-microsoft-com:office:word" xmlns:w="http://schemas.openxmlformats.org/wordprocessingml/2006/main" xmlns:w14="http://schemas.microsoft.com/office/word/2010/wordml" xmlns:w15="http://schemas.microsoft.com/office/word/2012/wordml" xmlns:w16cex="http://schemas.microsoft.com/office/word/2018/wordml/cex" xmlns:w16cid="http://schemas.microsoft.com/office/word/2016/wordml/cid" xmlns:w16="http://schemas.microsoft.com/office/word/2018/wordml" xmlns:w16sdtdh="http://schemas.microsoft.com/office/word/2020/wordml/sdtdatahash" xmlns:w16se="http://schemas.microsoft.com/office/word/2015/wordml/symex" xmlns:wpg="http://schemas.microsoft.com/office/word/2010/wordprocessingGroup" xmlns:wpi="http://schemas.microsoft.com/office/word/2010/wordprocessingInk" xmlns:wne="http://schemas.microsoft.com/office/word/2006/wordml" xmlns:wps="http://schemas.microsoft.com/office/word/2010/wordprocessingShape" mc:Ignorable="w14 w15 w16se w16cid w16 w16cex w16sdtdh wp14">
+<w:numbering xmlns:wpc="http://schemas.microsoft.com/office/word/2010/wordprocessingCanvas" xmlns:cx="http://schemas.microsoft.com/office/drawing/2014/chartex" xmlns:cx1="http://schemas.microsoft.com/office/drawing/2015/9/8/chartex" xmlns:cx2="http://schemas.microsoft.com/office/drawing/2015/10/21/chartex" xmlns:cx3="http://schemas.microsoft.com/office/drawing/2016/5/9/chartex" xmlns:cx4="http://schemas.microsoft.com/office/drawing/2016/5/10/chartex" xmlns:cx5="http://schemas.microsoft.com/office/drawing/2016/5/11/chartex" xmlns:cx6="http://schemas.microsoft.com/office/drawing/2016/5/12/chartex" xmlns:cx7="http://schemas.microsoft.com/office/drawing/2016/5/13/chartex" xmlns:cx8="http://schemas.microsoft.com/office/drawing/2016/5/14/chartex" xmlns:mc="http://schemas.openxmlformats.org/markup-compatibility/2006" xmlns:aink="http://schemas.microsoft.com/office/drawing/2016/ink" xmlns:am3d="http://schemas.microsoft.com/office/drawing/2017/model3d" xmlns:o="urn:schemas-microsoft-com:office:office" xmlns:r="http://schemas.openxmlformats.org/officeDocument/2006/relationships" xmlns:m="http://schemas.openxmlformats.org/officeDocument/2006/math" xmlns:v="urn:schemas-microsoft-com:vml" xmlns:wp14="http://schemas.microsoft.com/office/word/2010/wordprocessingDrawing" xmlns:wp="http://schemas.openxmlformats.org/drawingml/2006/wordprocessingDrawing" xmlns:w10="urn:schemas-microsoft-com:office:word" xmlns:w="http://schemas.openxmlformats.org/wordprocessingml/2006/main" xmlns:w14="http://schemas.microsoft.com/office/word/2010/wordml" xmlns:w15="http://schemas.microsoft.com/office/word/2012/wordml" xmlns:w16cex="http://schemas.microsoft.com/office/word/2018/wordml/cex" xmlns:w16cid="http://schemas.microsoft.com/office/word/2016/wordml/cid" xmlns:w16="http://schemas.microsoft.com/office/word/2018/wordml" xmlns:w16sdtdh="http://schemas.microsoft.com/office/word/2020/wordml/sdtdatahash" xmlns:w16se="http://schemas.microsoft.com/office/word/2015/wordml/symex" xmlns:wpg="http://schemas.microsoft.com/office/word/2010/wordprocessingGroup" xmlns:wpi="http://schemas.microsoft.com/office/word/2010/wordprocessingInk" xmlns:wne="http://schemas.microsoft.com/office/word/2006/wordml" xmlns:wps="http://schemas.microsoft.com/office/word/2010/wordprocessingShape" mc:Ignorable="w14 w15 w16se w16cid w16 w16cex w16sdtdh wp14">
   <w:abstractNum w:abstractNumId="0" w15:restartNumberingAfterBreak="0">
     <w:nsid w:val="063377F1"/>
     <w:multiLevelType w:val="hybridMultilevel"/>
@@ -8888,25 +8889,25 @@
       </w:rPr>
     </w:lvl>
   </w:abstractNum>
-  <w:num w:numId="1" w16cid:durableId="1043099769">
+  <w:num w:numId="1">
     <w:abstractNumId w:val="2"/>
   </w:num>
-  <w:num w:numId="2" w16cid:durableId="566112237">
+  <w:num w:numId="2">
     <w:abstractNumId w:val="4"/>
   </w:num>
-  <w:num w:numId="3" w16cid:durableId="1087726278">
+  <w:num w:numId="3">
     <w:abstractNumId w:val="0"/>
   </w:num>
-  <w:num w:numId="4" w16cid:durableId="437263084">
+  <w:num w:numId="4">
     <w:abstractNumId w:val="6"/>
   </w:num>
-  <w:num w:numId="5" w16cid:durableId="1940867617">
+  <w:num w:numId="5">
     <w:abstractNumId w:val="3"/>
   </w:num>
-  <w:num w:numId="6" w16cid:durableId="146483571">
+  <w:num w:numId="6">
     <w:abstractNumId w:val="1"/>
   </w:num>
-  <w:num w:numId="7" w16cid:durableId="1623800506">
+  <w:num w:numId="7">
     <w:abstractNumId w:val="5"/>
   </w:num>
 </w:numbering>
@@ -9805,12 +9806,11 @@
 
 <file path=customXml/item1.xml><?xml version="1.0" encoding="utf-8"?>
 <?mso-contentType ?>
-<customXsn xmlns="http://schemas.microsoft.com/office/2006/metadata/customXsn">
-  <xsnLocation/>
-  <cached>True</cached>
-  <openByDefault>True</openByDefault>
-  <xsnScope/>
-</customXsn>
+<FormTemplates xmlns="http://schemas.microsoft.com/sharepoint/v3/contenttype/forms">
+  <Display>DocumentLibraryForm</Display>
+  <Edit>DocumentLibraryForm</Edit>
+  <New>DocumentLibraryForm</New>
+</FormTemplates>
 </file>
 
 <file path=customXml/item2.xml><?xml version="1.0" encoding="utf-8"?>
@@ -9865,31 +9865,15 @@
 
 <file path=customXml/item3.xml><?xml version="1.0" encoding="utf-8"?>
 <?mso-contentType ?>
-<FormTemplates xmlns="http://schemas.microsoft.com/sharepoint/v3/contenttype/forms">
-  <Display>DocumentLibraryForm</Display>
-  <Edit>DocumentLibraryForm</Edit>
-  <New>DocumentLibraryForm</New>
-</FormTemplates>
+<customXsn xmlns="http://schemas.microsoft.com/office/2006/metadata/customXsn">
+  <xsnLocation/>
+  <cached>True</cached>
+  <openByDefault>True</openByDefault>
+  <xsnScope/>
+</customXsn>
 </file>
 
 <file path=customXml/item4.xml><?xml version="1.0" encoding="utf-8"?>
-<p:properties xmlns:p="http://schemas.microsoft.com/office/2006/metadata/properties" xmlns:xsi="http://www.w3.org/2001/XMLSchema-instance" xmlns:pc="http://schemas.microsoft.com/office/infopath/2007/PartnerControls">
-  <documentManagement>
-    <_dlc_DocId xmlns="eceb89b1-43dc-4aae-a16c-01c1694fbffc">Z6PV6Y76EUVM-2099269617-550</_dlc_DocId>
-    <_dlc_DocIdUrl xmlns="eceb89b1-43dc-4aae-a16c-01c1694fbffc">
-      <Url>https://ceq.sites.eop.gov/ceqo/_layouts/15/DocIdRedir.aspx?ID=Z6PV6Y76EUVM-2099269617-550</Url>
-      <Description>Z6PV6Y76EUVM-2099269617-550</Description>
-    </_dlc_DocIdUrl>
-    <Contents xmlns="4d08e2d6-2c6f-4fde-af74-e5de7b6ffe8c" xsi:nil="true"/>
-  </documentManagement>
-</p:properties>
-</file>
-
-<file path=customXml/item5.xml><?xml version="1.0" encoding="utf-8"?>
-<b:Sources xmlns:b="http://schemas.openxmlformats.org/officeDocument/2006/bibliography" xmlns="http://schemas.openxmlformats.org/officeDocument/2006/bibliography" SelectedStyle="\APASixthEditionOfficeOnline.xsl" StyleName="APA" Version="6"/>
-</file>
-
-<file path=customXml/item6.xml><?xml version="1.0" encoding="utf-8"?>
 <ct:contentTypeSchema xmlns:ct="http://schemas.microsoft.com/office/2006/metadata/contentType" xmlns:ma="http://schemas.microsoft.com/office/2006/metadata/properties/metaAttributes" ct:_="" ma:_="" ma:contentTypeName="Document" ma:contentTypeID="0x010100B568B7E6AB5AAB42B116055DAA3C12FF" ma:contentTypeVersion="3" ma:contentTypeDescription="Create a new document." ma:contentTypeScope="" ma:versionID="cc63eb911f2e8956a666c5a4d3f83db4">
   <xsd:schema xmlns:xsd="http://www.w3.org/2001/XMLSchema" xmlns:xs="http://www.w3.org/2001/XMLSchema" xmlns:p="http://schemas.microsoft.com/office/2006/metadata/properties" xmlns:ns2="eceb89b1-43dc-4aae-a16c-01c1694fbffc" xmlns:ns3="4d08e2d6-2c6f-4fde-af74-e5de7b6ffe8c" targetNamespace="http://schemas.microsoft.com/office/2006/metadata/properties" ma:root="true" ma:fieldsID="851adc304f22ef18c74a6b195ab68c34" ns2:_="" ns3:_="">
     <xsd:import namespace="eceb89b1-43dc-4aae-a16c-01c1694fbffc"/>
@@ -10075,10 +10059,27 @@
 </ct:contentTypeSchema>
 </file>
 
+<file path=customXml/item5.xml><?xml version="1.0" encoding="utf-8"?>
+<b:Sources xmlns:b="http://schemas.openxmlformats.org/officeDocument/2006/bibliography" xmlns="http://schemas.openxmlformats.org/officeDocument/2006/bibliography" SelectedStyle="\APASixthEditionOfficeOnline.xsl" StyleName="APA" Version="6"/>
+</file>
+
+<file path=customXml/item6.xml><?xml version="1.0" encoding="utf-8"?>
+<p:properties xmlns:p="http://schemas.microsoft.com/office/2006/metadata/properties" xmlns:xsi="http://www.w3.org/2001/XMLSchema-instance" xmlns:pc="http://schemas.microsoft.com/office/infopath/2007/PartnerControls">
+  <documentManagement>
+    <_dlc_DocId xmlns="eceb89b1-43dc-4aae-a16c-01c1694fbffc">Z6PV6Y76EUVM-2099269617-550</_dlc_DocId>
+    <_dlc_DocIdUrl xmlns="eceb89b1-43dc-4aae-a16c-01c1694fbffc">
+      <Url>https://ceq.sites.eop.gov/ceqo/_layouts/15/DocIdRedir.aspx?ID=Z6PV6Y76EUVM-2099269617-550</Url>
+      <Description>Z6PV6Y76EUVM-2099269617-550</Description>
+    </_dlc_DocIdUrl>
+    <Contents xmlns="4d08e2d6-2c6f-4fde-af74-e5de7b6ffe8c" xsi:nil="true"/>
+  </documentManagement>
+</p:properties>
+</file>
+
 <file path=customXml/itemProps1.xml><?xml version="1.0" encoding="utf-8"?>
-<ds:datastoreItem xmlns:ds="http://schemas.openxmlformats.org/officeDocument/2006/customXml" ds:itemID="{3D51A0CF-A2B5-4CDB-B585-C820404F51ED}">
+<ds:datastoreItem xmlns:ds="http://schemas.openxmlformats.org/officeDocument/2006/customXml" ds:itemID="{8F264020-1C8A-4C40-AFB8-72A444A48E7F}">
   <ds:schemaRefs>
-    <ds:schemaRef ds:uri="http://schemas.microsoft.com/office/2006/metadata/customXsn"/>
+    <ds:schemaRef ds:uri="http://schemas.microsoft.com/sharepoint/v3/contenttype/forms"/>
   </ds:schemaRefs>
 </ds:datastoreItem>
 </file>
@@ -10092,33 +10093,14 @@
 </file>
 
 <file path=customXml/itemProps3.xml><?xml version="1.0" encoding="utf-8"?>
-<ds:datastoreItem xmlns:ds="http://schemas.openxmlformats.org/officeDocument/2006/customXml" ds:itemID="{8F264020-1C8A-4C40-AFB8-72A444A48E7F}">
+<ds:datastoreItem xmlns:ds="http://schemas.openxmlformats.org/officeDocument/2006/customXml" ds:itemID="{3D51A0CF-A2B5-4CDB-B585-C820404F51ED}">
   <ds:schemaRefs>
-    <ds:schemaRef ds:uri="http://schemas.microsoft.com/sharepoint/v3/contenttype/forms"/>
+    <ds:schemaRef ds:uri="http://schemas.microsoft.com/office/2006/metadata/customXsn"/>
   </ds:schemaRefs>
 </ds:datastoreItem>
 </file>
 
 <file path=customXml/itemProps4.xml><?xml version="1.0" encoding="utf-8"?>
-<ds:datastoreItem xmlns:ds="http://schemas.openxmlformats.org/officeDocument/2006/customXml" ds:itemID="{3158F449-63A1-4584-82BC-963A45C86F37}">
-  <ds:schemaRefs>
-    <ds:schemaRef ds:uri="http://schemas.microsoft.com/office/2006/metadata/properties"/>
-    <ds:schemaRef ds:uri="http://schemas.microsoft.com/office/infopath/2007/PartnerControls"/>
-    <ds:schemaRef ds:uri="eceb89b1-43dc-4aae-a16c-01c1694fbffc"/>
-    <ds:schemaRef ds:uri="4d08e2d6-2c6f-4fde-af74-e5de7b6ffe8c"/>
-  </ds:schemaRefs>
-</ds:datastoreItem>
-</file>
-
-<file path=customXml/itemProps5.xml><?xml version="1.0" encoding="utf-8"?>
-<ds:datastoreItem xmlns:ds="http://schemas.openxmlformats.org/officeDocument/2006/customXml" ds:itemID="{8FE71874-A983-43F1-99D2-AB555DF14643}">
-  <ds:schemaRefs>
-    <ds:schemaRef ds:uri="http://schemas.openxmlformats.org/officeDocument/2006/bibliography"/>
-  </ds:schemaRefs>
-</ds:datastoreItem>
-</file>
-
-<file path=customXml/itemProps6.xml><?xml version="1.0" encoding="utf-8"?>
 <ds:datastoreItem xmlns:ds="http://schemas.openxmlformats.org/officeDocument/2006/customXml" ds:itemID="{1E718D6A-6A08-4527-82D8-96F49C1C61A9}">
   <ds:schemaRefs>
     <ds:schemaRef ds:uri="http://schemas.microsoft.com/office/2006/metadata/contentType"/>
@@ -10135,4 +10117,29 @@
     <ds:schemaRef ds:uri="http://schemas.microsoft.com/internal/obd"/>
   </ds:schemaRefs>
 </ds:datastoreItem>
+</file>
+
+<file path=customXml/itemProps5.xml><?xml version="1.0" encoding="utf-8"?>
+<ds:datastoreItem xmlns:ds="http://schemas.openxmlformats.org/officeDocument/2006/customXml" ds:itemID="{8FE71874-A983-43F1-99D2-AB555DF14643}">
+  <ds:schemaRefs>
+    <ds:schemaRef ds:uri="http://schemas.openxmlformats.org/officeDocument/2006/bibliography"/>
+  </ds:schemaRefs>
+</ds:datastoreItem>
+</file>
+
+<file path=customXml/itemProps6.xml><?xml version="1.0" encoding="utf-8"?>
+<ds:datastoreItem xmlns:ds="http://schemas.openxmlformats.org/officeDocument/2006/customXml" ds:itemID="{3158F449-63A1-4584-82BC-963A45C86F37}">
+  <ds:schemaRefs>
+    <ds:schemaRef ds:uri="http://purl.org/dc/dcmitype/"/>
+    <ds:schemaRef ds:uri="http://schemas.openxmlformats.org/package/2006/metadata/core-properties"/>
+    <ds:schemaRef ds:uri="http://schemas.microsoft.com/office/2006/documentManagement/types"/>
+    <ds:schemaRef ds:uri="http://purl.org/dc/elements/1.1/"/>
+    <ds:schemaRef ds:uri="http://purl.org/dc/terms/"/>
+    <ds:schemaRef ds:uri="http://schemas.microsoft.com/office/2006/metadata/properties"/>
+    <ds:schemaRef ds:uri="4d08e2d6-2c6f-4fde-af74-e5de7b6ffe8c"/>
+    <ds:schemaRef ds:uri="http://schemas.microsoft.com/office/infopath/2007/PartnerControls"/>
+    <ds:schemaRef ds:uri="eceb89b1-43dc-4aae-a16c-01c1694fbffc"/>
+    <ds:schemaRef ds:uri="http://www.w3.org/XML/1998/namespace"/>
+  </ds:schemaRefs>
+</ds:datastoreItem>
 </file>
</xml_diff>

<commit_message>
Awards Deadline Extension Update
</commit_message>
<xml_diff>
--- a/web/pdfs/federal-sustainability-awards-nomination-form.docx
+++ b/web/pdfs/federal-sustainability-awards-nomination-form.docx
@@ -347,7 +347,7 @@
                 <w:sz w:val="28"/>
                 <w:szCs w:val="28"/>
               </w:rPr>
-              <w:t xml:space="preserve">Deadline: </w:t>
+              <w:t>Deadline:</w:t>
             </w:r>
             <w:r>
               <w:rPr>
@@ -358,7 +358,7 @@
                 <w:sz w:val="28"/>
                 <w:szCs w:val="28"/>
               </w:rPr>
-              <w:t>May 19</w:t>
+              <w:t xml:space="preserve"> June 30</w:t>
             </w:r>
             <w:r>
               <w:rPr>
@@ -570,7 +570,19 @@
               <w:rPr>
                 <w:rFonts w:ascii="Source Serif Pro" w:hAnsi="Source Serif Pro" w:cs="Times New Roman"/>
               </w:rPr>
-              <w:t>the nomination deadline (May 19, 2023).</w:t>
+              <w:t>the nomination deadline (</w:t>
+            </w:r>
+            <w:r>
+              <w:rPr>
+                <w:rFonts w:ascii="Source Serif Pro" w:hAnsi="Source Serif Pro" w:cs="Times New Roman"/>
+              </w:rPr>
+              <w:t>June 30</w:t>
+            </w:r>
+            <w:r>
+              <w:rPr>
+                <w:rFonts w:ascii="Source Serif Pro" w:hAnsi="Source Serif Pro" w:cs="Times New Roman"/>
+              </w:rPr>
+              <w:t>, 2023).</w:t>
             </w:r>
           </w:p>
           <w:p>
@@ -9806,15 +9818,6 @@
 
 <file path=customXml/item1.xml><?xml version="1.0" encoding="utf-8"?>
 <?mso-contentType ?>
-<FormTemplates xmlns="http://schemas.microsoft.com/sharepoint/v3/contenttype/forms">
-  <Display>DocumentLibraryForm</Display>
-  <Edit>DocumentLibraryForm</Edit>
-  <New>DocumentLibraryForm</New>
-</FormTemplates>
-</file>
-
-<file path=customXml/item2.xml><?xml version="1.0" encoding="utf-8"?>
-<?mso-contentType ?>
 <spe:Receivers xmlns:spe="http://schemas.microsoft.com/sharepoint/events">
   <Receiver>
     <Name>Document ID Generator</Name>
@@ -9863,17 +9866,33 @@
 </spe:Receivers>
 </file>
 
+<file path=customXml/item2.xml><?xml version="1.0" encoding="utf-8"?>
+<?mso-contentType ?>
+<FormTemplates xmlns="http://schemas.microsoft.com/sharepoint/v3/contenttype/forms">
+  <Display>DocumentLibraryForm</Display>
+  <Edit>DocumentLibraryForm</Edit>
+  <New>DocumentLibraryForm</New>
+</FormTemplates>
+</file>
+
 <file path=customXml/item3.xml><?xml version="1.0" encoding="utf-8"?>
-<?mso-contentType ?>
-<customXsn xmlns="http://schemas.microsoft.com/office/2006/metadata/customXsn">
-  <xsnLocation/>
-  <cached>True</cached>
-  <openByDefault>True</openByDefault>
-  <xsnScope/>
-</customXsn>
+<p:properties xmlns:p="http://schemas.microsoft.com/office/2006/metadata/properties" xmlns:xsi="http://www.w3.org/2001/XMLSchema-instance" xmlns:pc="http://schemas.microsoft.com/office/infopath/2007/PartnerControls">
+  <documentManagement>
+    <_dlc_DocId xmlns="eceb89b1-43dc-4aae-a16c-01c1694fbffc">Z6PV6Y76EUVM-2099269617-550</_dlc_DocId>
+    <_dlc_DocIdUrl xmlns="eceb89b1-43dc-4aae-a16c-01c1694fbffc">
+      <Url>https://ceq.sites.eop.gov/ceqo/_layouts/15/DocIdRedir.aspx?ID=Z6PV6Y76EUVM-2099269617-550</Url>
+      <Description>Z6PV6Y76EUVM-2099269617-550</Description>
+    </_dlc_DocIdUrl>
+    <Contents xmlns="4d08e2d6-2c6f-4fde-af74-e5de7b6ffe8c" xsi:nil="true"/>
+  </documentManagement>
+</p:properties>
 </file>
 
 <file path=customXml/item4.xml><?xml version="1.0" encoding="utf-8"?>
+<b:Sources xmlns:b="http://schemas.openxmlformats.org/officeDocument/2006/bibliography" xmlns="http://schemas.openxmlformats.org/officeDocument/2006/bibliography" SelectedStyle="\APASixthEditionOfficeOnline.xsl" StyleName="APA" Version="6"/>
+</file>
+
+<file path=customXml/item5.xml><?xml version="1.0" encoding="utf-8"?>
 <ct:contentTypeSchema xmlns:ct="http://schemas.microsoft.com/office/2006/metadata/contentType" xmlns:ma="http://schemas.microsoft.com/office/2006/metadata/properties/metaAttributes" ct:_="" ma:_="" ma:contentTypeName="Document" ma:contentTypeID="0x010100B568B7E6AB5AAB42B116055DAA3C12FF" ma:contentTypeVersion="3" ma:contentTypeDescription="Create a new document." ma:contentTypeScope="" ma:versionID="cc63eb911f2e8956a666c5a4d3f83db4">
   <xsd:schema xmlns:xsd="http://www.w3.org/2001/XMLSchema" xmlns:xs="http://www.w3.org/2001/XMLSchema" xmlns:p="http://schemas.microsoft.com/office/2006/metadata/properties" xmlns:ns2="eceb89b1-43dc-4aae-a16c-01c1694fbffc" xmlns:ns3="4d08e2d6-2c6f-4fde-af74-e5de7b6ffe8c" targetNamespace="http://schemas.microsoft.com/office/2006/metadata/properties" ma:root="true" ma:fieldsID="851adc304f22ef18c74a6b195ab68c34" ns2:_="" ns3:_="">
     <xsd:import namespace="eceb89b1-43dc-4aae-a16c-01c1694fbffc"/>
@@ -10059,24 +10078,25 @@
 </ct:contentTypeSchema>
 </file>
 
-<file path=customXml/item5.xml><?xml version="1.0" encoding="utf-8"?>
-<b:Sources xmlns:b="http://schemas.openxmlformats.org/officeDocument/2006/bibliography" xmlns="http://schemas.openxmlformats.org/officeDocument/2006/bibliography" SelectedStyle="\APASixthEditionOfficeOnline.xsl" StyleName="APA" Version="6"/>
-</file>
-
 <file path=customXml/item6.xml><?xml version="1.0" encoding="utf-8"?>
-<p:properties xmlns:p="http://schemas.microsoft.com/office/2006/metadata/properties" xmlns:xsi="http://www.w3.org/2001/XMLSchema-instance" xmlns:pc="http://schemas.microsoft.com/office/infopath/2007/PartnerControls">
-  <documentManagement>
-    <_dlc_DocId xmlns="eceb89b1-43dc-4aae-a16c-01c1694fbffc">Z6PV6Y76EUVM-2099269617-550</_dlc_DocId>
-    <_dlc_DocIdUrl xmlns="eceb89b1-43dc-4aae-a16c-01c1694fbffc">
-      <Url>https://ceq.sites.eop.gov/ceqo/_layouts/15/DocIdRedir.aspx?ID=Z6PV6Y76EUVM-2099269617-550</Url>
-      <Description>Z6PV6Y76EUVM-2099269617-550</Description>
-    </_dlc_DocIdUrl>
-    <Contents xmlns="4d08e2d6-2c6f-4fde-af74-e5de7b6ffe8c" xsi:nil="true"/>
-  </documentManagement>
-</p:properties>
+<?mso-contentType ?>
+<customXsn xmlns="http://schemas.microsoft.com/office/2006/metadata/customXsn">
+  <xsnLocation/>
+  <cached>True</cached>
+  <openByDefault>True</openByDefault>
+  <xsnScope/>
+</customXsn>
 </file>
 
 <file path=customXml/itemProps1.xml><?xml version="1.0" encoding="utf-8"?>
+<ds:datastoreItem xmlns:ds="http://schemas.openxmlformats.org/officeDocument/2006/customXml" ds:itemID="{D9B661BD-B7D9-458C-8A73-9EE338F1657A}">
+  <ds:schemaRefs>
+    <ds:schemaRef ds:uri="http://schemas.microsoft.com/sharepoint/events"/>
+  </ds:schemaRefs>
+</ds:datastoreItem>
+</file>
+
+<file path=customXml/itemProps2.xml><?xml version="1.0" encoding="utf-8"?>
 <ds:datastoreItem xmlns:ds="http://schemas.openxmlformats.org/officeDocument/2006/customXml" ds:itemID="{8F264020-1C8A-4C40-AFB8-72A444A48E7F}">
   <ds:schemaRefs>
     <ds:schemaRef ds:uri="http://schemas.microsoft.com/sharepoint/v3/contenttype/forms"/>
@@ -10084,23 +10104,32 @@
 </ds:datastoreItem>
 </file>
 
-<file path=customXml/itemProps2.xml><?xml version="1.0" encoding="utf-8"?>
-<ds:datastoreItem xmlns:ds="http://schemas.openxmlformats.org/officeDocument/2006/customXml" ds:itemID="{D9B661BD-B7D9-458C-8A73-9EE338F1657A}">
+<file path=customXml/itemProps3.xml><?xml version="1.0" encoding="utf-8"?>
+<ds:datastoreItem xmlns:ds="http://schemas.openxmlformats.org/officeDocument/2006/customXml" ds:itemID="{3158F449-63A1-4584-82BC-963A45C86F37}">
   <ds:schemaRefs>
-    <ds:schemaRef ds:uri="http://schemas.microsoft.com/sharepoint/events"/>
-  </ds:schemaRefs>
-</ds:datastoreItem>
-</file>
-
-<file path=customXml/itemProps3.xml><?xml version="1.0" encoding="utf-8"?>
-<ds:datastoreItem xmlns:ds="http://schemas.openxmlformats.org/officeDocument/2006/customXml" ds:itemID="{3D51A0CF-A2B5-4CDB-B585-C820404F51ED}">
-  <ds:schemaRefs>
-    <ds:schemaRef ds:uri="http://schemas.microsoft.com/office/2006/metadata/customXsn"/>
+    <ds:schemaRef ds:uri="http://schemas.microsoft.com/office/2006/documentManagement/types"/>
+    <ds:schemaRef ds:uri="http://purl.org/dc/dcmitype/"/>
+    <ds:schemaRef ds:uri="http://purl.org/dc/elements/1.1/"/>
+    <ds:schemaRef ds:uri="http://purl.org/dc/terms/"/>
+    <ds:schemaRef ds:uri="http://www.w3.org/XML/1998/namespace"/>
+    <ds:schemaRef ds:uri="4d08e2d6-2c6f-4fde-af74-e5de7b6ffe8c"/>
+    <ds:schemaRef ds:uri="http://schemas.microsoft.com/office/infopath/2007/PartnerControls"/>
+    <ds:schemaRef ds:uri="http://schemas.openxmlformats.org/package/2006/metadata/core-properties"/>
+    <ds:schemaRef ds:uri="eceb89b1-43dc-4aae-a16c-01c1694fbffc"/>
+    <ds:schemaRef ds:uri="http://schemas.microsoft.com/office/2006/metadata/properties"/>
   </ds:schemaRefs>
 </ds:datastoreItem>
 </file>
 
 <file path=customXml/itemProps4.xml><?xml version="1.0" encoding="utf-8"?>
+<ds:datastoreItem xmlns:ds="http://schemas.openxmlformats.org/officeDocument/2006/customXml" ds:itemID="{8FE71874-A983-43F1-99D2-AB555DF14643}">
+  <ds:schemaRefs>
+    <ds:schemaRef ds:uri="http://schemas.openxmlformats.org/officeDocument/2006/bibliography"/>
+  </ds:schemaRefs>
+</ds:datastoreItem>
+</file>
+
+<file path=customXml/itemProps5.xml><?xml version="1.0" encoding="utf-8"?>
 <ds:datastoreItem xmlns:ds="http://schemas.openxmlformats.org/officeDocument/2006/customXml" ds:itemID="{1E718D6A-6A08-4527-82D8-96F49C1C61A9}">
   <ds:schemaRefs>
     <ds:schemaRef ds:uri="http://schemas.microsoft.com/office/2006/metadata/contentType"/>
@@ -10119,27 +10148,10 @@
 </ds:datastoreItem>
 </file>
 
-<file path=customXml/itemProps5.xml><?xml version="1.0" encoding="utf-8"?>
-<ds:datastoreItem xmlns:ds="http://schemas.openxmlformats.org/officeDocument/2006/customXml" ds:itemID="{8FE71874-A983-43F1-99D2-AB555DF14643}">
+<file path=customXml/itemProps6.xml><?xml version="1.0" encoding="utf-8"?>
+<ds:datastoreItem xmlns:ds="http://schemas.openxmlformats.org/officeDocument/2006/customXml" ds:itemID="{3D51A0CF-A2B5-4CDB-B585-C820404F51ED}">
   <ds:schemaRefs>
-    <ds:schemaRef ds:uri="http://schemas.openxmlformats.org/officeDocument/2006/bibliography"/>
-  </ds:schemaRefs>
-</ds:datastoreItem>
-</file>
-
-<file path=customXml/itemProps6.xml><?xml version="1.0" encoding="utf-8"?>
-<ds:datastoreItem xmlns:ds="http://schemas.openxmlformats.org/officeDocument/2006/customXml" ds:itemID="{3158F449-63A1-4584-82BC-963A45C86F37}">
-  <ds:schemaRefs>
-    <ds:schemaRef ds:uri="http://purl.org/dc/dcmitype/"/>
-    <ds:schemaRef ds:uri="http://schemas.openxmlformats.org/package/2006/metadata/core-properties"/>
-    <ds:schemaRef ds:uri="http://schemas.microsoft.com/office/2006/documentManagement/types"/>
-    <ds:schemaRef ds:uri="http://purl.org/dc/elements/1.1/"/>
-    <ds:schemaRef ds:uri="http://purl.org/dc/terms/"/>
-    <ds:schemaRef ds:uri="http://schemas.microsoft.com/office/2006/metadata/properties"/>
-    <ds:schemaRef ds:uri="4d08e2d6-2c6f-4fde-af74-e5de7b6ffe8c"/>
-    <ds:schemaRef ds:uri="http://schemas.microsoft.com/office/infopath/2007/PartnerControls"/>
-    <ds:schemaRef ds:uri="eceb89b1-43dc-4aae-a16c-01c1694fbffc"/>
-    <ds:schemaRef ds:uri="http://www.w3.org/XML/1998/namespace"/>
+    <ds:schemaRef ds:uri="http://schemas.microsoft.com/office/2006/metadata/customXsn"/>
   </ds:schemaRefs>
 </ds:datastoreItem>
 </file>
</xml_diff>